<commit_message>
find a way to publish doc to png
</commit_message>
<xml_diff>
--- a/Chapter-1-Sort/res/InsertSort.docx
+++ b/Chapter-1-Sort/res/InsertSort.docx
@@ -1145,7 +1145,7 @@
           <v:shape id="_x0000_i1025" type="#_x0000_t75" style="width:370.8pt;height:101.55pt" o:ole="">
             <v:imagedata r:id="rId7" o:title=""/>
           </v:shape>
-          <o:OLEObject Type="Embed" ProgID="Visio.Drawing.15" ShapeID="_x0000_i1025" DrawAspect="Content" ObjectID="_1554542981" r:id="rId8"/>
+          <o:OLEObject Type="Embed" ProgID="Visio.Drawing.15" ShapeID="_x0000_i1025" DrawAspect="Content" ObjectID="_1554544020" r:id="rId8"/>
         </w:object>
       </w:r>
     </w:p>
@@ -1282,7 +1282,7 @@
           <v:shape id="_x0000_i1026" type="#_x0000_t75" style="width:374.55pt;height:78.65pt" o:ole="">
             <v:imagedata r:id="rId9" o:title=""/>
           </v:shape>
-          <o:OLEObject Type="Embed" ProgID="Visio.Drawing.15" ShapeID="_x0000_i1026" DrawAspect="Content" ObjectID="_1554542982" r:id="rId10"/>
+          <o:OLEObject Type="Embed" ProgID="Visio.Drawing.15" ShapeID="_x0000_i1026" DrawAspect="Content" ObjectID="_1554544021" r:id="rId10"/>
         </w:object>
       </w:r>
     </w:p>

</xml_diff>